<commit_message>
Trame de TP update
</commit_message>
<xml_diff>
--- a/Trame_rendu_TP.docx
+++ b/Trame_rendu_TP.docx
@@ -30,6 +30,18 @@
     </w:p>
     <w:p>
       <w:pPr>
+        <w:pStyle w:val="TextBody"/>
+        <w:bidi w:val="0"/>
+        <w:jc w:val="left"/>
+        <w:rPr/>
+      </w:pPr>
+      <w:r>
+        <w:rPr/>
+        <w:t>Je vous conseille de remplir la trame de TP au fur et à mesure de votre avancée. Vous allez utiliser plusieurs logiciels obscurs don’t vous n’avez probablement jamais entendu parler. Vous risquer d’oublier de nombreux éléments à leur sujet si vous attendez le dernier moment pour remplir ce document. Veillez à bien mettre les commandes que vous avez tapé lors de leur utilisation</w:t>
+      </w:r>
+    </w:p>
+    <w:p>
+      <w:pPr>
         <w:pStyle w:val="Heading1"/>
         <w:bidi w:val="0"/>
         <w:jc w:val="left"/>
@@ -37,35 +49,575 @@
       </w:pPr>
       <w:r>
         <w:rPr/>
-        <w:t>Prise en main du jeu de données</w:t>
+      </w:r>
+    </w:p>
+    <w:p>
+      <w:pPr>
+        <w:pStyle w:val="Heading1"/>
+        <w:bidi w:val="0"/>
+        <w:jc w:val="left"/>
+        <w:rPr/>
+      </w:pPr>
+      <w:r>
+        <w:rPr/>
+        <w:t>FastQC</w:t>
+      </w:r>
+    </w:p>
+    <w:p>
+      <w:pPr>
+        <w:pStyle w:val="TextBody"/>
+        <w:bidi w:val="0"/>
+        <w:jc w:val="left"/>
+        <w:rPr/>
+      </w:pPr>
+      <w:r>
+        <w:rPr>
+          <w:i/>
+          <w:iCs/>
+        </w:rPr>
+        <w:t>A quoi sert FastQC ?</w:t>
+      </w:r>
+      <w:r>
+        <w:rPr/>
+        <w:t xml:space="preserve"> </w:t>
+      </w:r>
+    </w:p>
+    <w:p>
+      <w:pPr>
+        <w:pStyle w:val="TextBody"/>
+        <w:bidi w:val="0"/>
+        <w:jc w:val="left"/>
+        <w:rPr/>
+      </w:pPr>
+      <w:r>
+        <w:rPr/>
+      </w:r>
+    </w:p>
+    <w:p>
+      <w:pPr>
+        <w:pStyle w:val="TextBody"/>
+        <w:bidi w:val="0"/>
+        <w:jc w:val="left"/>
+        <w:rPr>
+          <w:i/>
+          <w:i/>
+          <w:iCs/>
+        </w:rPr>
+      </w:pPr>
+      <w:r>
+        <w:rPr>
+          <w:i/>
+          <w:iCs/>
+        </w:rPr>
+        <w:t>Qui est son créateur ? Combien de personnes ont contribué à sa réalisation ?</w:t>
+      </w:r>
+    </w:p>
+    <w:p>
+      <w:pPr>
+        <w:pStyle w:val="TextBody"/>
+        <w:bidi w:val="0"/>
+        <w:jc w:val="left"/>
+        <w:rPr>
+          <w:i/>
+          <w:i/>
+          <w:iCs/>
+        </w:rPr>
+      </w:pPr>
+      <w:r>
+        <w:rPr>
+          <w:i/>
+          <w:iCs/>
+        </w:rPr>
+      </w:r>
+    </w:p>
+    <w:p>
+      <w:pPr>
+        <w:pStyle w:val="TextBody"/>
+        <w:bidi w:val="0"/>
+        <w:jc w:val="left"/>
+        <w:rPr>
+          <w:i/>
+          <w:i/>
+          <w:iCs/>
+        </w:rPr>
+      </w:pPr>
+      <w:r>
+        <w:rPr>
+          <w:i/>
+          <w:iCs/>
+        </w:rPr>
+        <w:t xml:space="preserve">Copiez-collez ici la référence </w:t>
+      </w:r>
+      <w:r>
+        <w:rPr>
+          <w:i/>
+          <w:iCs/>
+        </w:rPr>
+        <w:t>appropriée</w:t>
+      </w:r>
+      <w:r>
+        <w:rPr>
+          <w:i/>
+          <w:iCs/>
+        </w:rPr>
+        <w:t xml:space="preserve"> pour citer FastQC dans un article :</w:t>
+      </w:r>
+    </w:p>
+    <w:p>
+      <w:pPr>
+        <w:pStyle w:val="TextBody"/>
+        <w:bidi w:val="0"/>
+        <w:jc w:val="left"/>
+        <w:rPr/>
+      </w:pPr>
+      <w:r>
+        <w:rPr/>
+      </w:r>
+    </w:p>
+    <w:p>
+      <w:pPr>
+        <w:pStyle w:val="TextBody"/>
+        <w:bidi w:val="0"/>
+        <w:jc w:val="left"/>
+        <w:rPr>
+          <w:i/>
+          <w:i/>
+          <w:iCs/>
+        </w:rPr>
+      </w:pPr>
+      <w:r>
+        <w:rPr>
+          <w:i/>
+          <w:iCs/>
+        </w:rPr>
+        <w:t>Est ce un logiciel Open Source ? Justifiez</w:t>
+      </w:r>
+    </w:p>
+    <w:p>
+      <w:pPr>
+        <w:pStyle w:val="TextBody"/>
+        <w:bidi w:val="0"/>
+        <w:spacing w:lineRule="auto" w:line="276" w:before="0" w:after="140"/>
+        <w:jc w:val="left"/>
+        <w:rPr/>
+      </w:pPr>
+      <w:r>
+        <w:rPr/>
+      </w:r>
+    </w:p>
+    <w:p>
+      <w:pPr>
+        <w:pStyle w:val="TextBody"/>
+        <w:bidi w:val="0"/>
+        <w:jc w:val="left"/>
+        <w:rPr>
+          <w:i/>
+          <w:i/>
+          <w:iCs/>
+        </w:rPr>
+      </w:pPr>
+      <w:r>
+        <w:rPr>
+          <w:i/>
+          <w:iCs/>
+        </w:rPr>
+        <w:t xml:space="preserve">Détaillez les commandes que vous avez utilisé. Que vous apprend FastQC par rapport à votre jheu de données ? </w:t>
+      </w:r>
+    </w:p>
+    <w:p>
+      <w:pPr>
+        <w:pStyle w:val="TextBody"/>
+        <w:bidi w:val="0"/>
+        <w:jc w:val="left"/>
+        <w:rPr>
+          <w:i/>
+          <w:i/>
+          <w:iCs/>
+        </w:rPr>
+      </w:pPr>
+      <w:r>
+        <w:rPr>
+          <w:i/>
+          <w:iCs/>
+        </w:rPr>
+      </w:r>
+    </w:p>
+    <w:p>
+      <w:pPr>
+        <w:pStyle w:val="Heading1"/>
+        <w:bidi w:val="0"/>
+        <w:jc w:val="left"/>
+        <w:rPr/>
+      </w:pPr>
+      <w:r>
+        <w:rPr/>
+        <w:t>Assemblage</w:t>
+      </w:r>
+    </w:p>
+    <w:p>
+      <w:pPr>
+        <w:pStyle w:val="TextBody"/>
+        <w:bidi w:val="0"/>
+        <w:jc w:val="left"/>
+        <w:rPr>
+          <w:i/>
+          <w:i/>
+          <w:iCs/>
+        </w:rPr>
+      </w:pPr>
+      <w:r>
+        <w:rPr>
+          <w:i/>
+          <w:iCs/>
+        </w:rPr>
+        <w:t xml:space="preserve">Quel logiciel avez vous utilisé pour l’assemblage ? </w:t>
+      </w:r>
+    </w:p>
+    <w:p>
+      <w:pPr>
+        <w:pStyle w:val="TextBody"/>
+        <w:bidi w:val="0"/>
+        <w:jc w:val="left"/>
+        <w:rPr>
+          <w:i/>
+          <w:i/>
+          <w:iCs/>
+        </w:rPr>
+      </w:pPr>
+      <w:r>
+        <w:rPr>
+          <w:i/>
+          <w:iCs/>
+        </w:rPr>
+      </w:r>
+    </w:p>
+    <w:p>
+      <w:pPr>
+        <w:pStyle w:val="TextBody"/>
+        <w:bidi w:val="0"/>
+        <w:jc w:val="left"/>
+        <w:rPr>
+          <w:i/>
+          <w:i/>
+          <w:iCs/>
+        </w:rPr>
+      </w:pPr>
+      <w:r>
+        <w:rPr>
+          <w:i/>
+          <w:iCs/>
+        </w:rPr>
+        <w:t xml:space="preserve">Pourquoi avons nous utilisé ce logiciel et pas un autre comme MEGAHIT ? </w:t>
+      </w:r>
+    </w:p>
+    <w:p>
+      <w:pPr>
+        <w:pStyle w:val="TextBody"/>
+        <w:bidi w:val="0"/>
+        <w:jc w:val="left"/>
+        <w:rPr>
+          <w:i/>
+          <w:i/>
+          <w:iCs/>
+        </w:rPr>
+      </w:pPr>
+      <w:r>
+        <w:rPr>
+          <w:i/>
+          <w:iCs/>
+        </w:rPr>
+      </w:r>
+    </w:p>
+    <w:p>
+      <w:pPr>
+        <w:pStyle w:val="TextBody"/>
+        <w:bidi w:val="0"/>
+        <w:jc w:val="left"/>
+        <w:rPr>
+          <w:i/>
+          <w:i/>
+          <w:iCs/>
+        </w:rPr>
+      </w:pPr>
+      <w:r>
+        <w:rPr>
+          <w:i/>
+          <w:iCs/>
+        </w:rPr>
+        <w:t>Et ce un logiciel Open Source ?</w:t>
+      </w:r>
+    </w:p>
+    <w:p>
+      <w:pPr>
+        <w:pStyle w:val="TextBody"/>
+        <w:bidi w:val="0"/>
+        <w:jc w:val="left"/>
+        <w:rPr>
+          <w:i/>
+          <w:i/>
+          <w:iCs/>
+        </w:rPr>
+      </w:pPr>
+      <w:r>
+        <w:rPr>
+          <w:i/>
+          <w:iCs/>
+        </w:rPr>
+      </w:r>
+    </w:p>
+    <w:p>
+      <w:pPr>
+        <w:pStyle w:val="TextBody"/>
+        <w:bidi w:val="0"/>
+        <w:jc w:val="left"/>
+        <w:rPr>
+          <w:i/>
+          <w:i/>
+          <w:iCs/>
+        </w:rPr>
+      </w:pPr>
+      <w:r>
+        <w:rPr>
+          <w:i/>
+          <w:iCs/>
+        </w:rPr>
+        <w:t xml:space="preserve">Copiez-collez ici la référence </w:t>
+      </w:r>
+      <w:r>
+        <w:rPr>
+          <w:i/>
+          <w:iCs/>
+        </w:rPr>
+        <w:t>appropriée</w:t>
+      </w:r>
+      <w:r>
+        <w:rPr>
+          <w:i/>
+          <w:iCs/>
+        </w:rPr>
+        <w:t xml:space="preserve"> pour citer </w:t>
+      </w:r>
+      <w:r>
+        <w:rPr>
+          <w:i/>
+          <w:iCs/>
+        </w:rPr>
+        <w:t>ce logiciel</w:t>
+      </w:r>
+      <w:r>
+        <w:rPr>
+          <w:i/>
+          <w:iCs/>
+        </w:rPr>
+        <w:t xml:space="preserve"> dans un article :</w:t>
+      </w:r>
+    </w:p>
+    <w:p>
+      <w:pPr>
+        <w:pStyle w:val="TextBody"/>
+        <w:bidi w:val="0"/>
+        <w:jc w:val="left"/>
+        <w:rPr>
+          <w:i/>
+          <w:i/>
+          <w:iCs/>
+        </w:rPr>
+      </w:pPr>
+      <w:r>
+        <w:rPr>
+          <w:i/>
+          <w:iCs/>
+        </w:rPr>
+        <w:tab/>
+      </w:r>
+    </w:p>
+    <w:p>
+      <w:pPr>
+        <w:pStyle w:val="TextBody"/>
+        <w:bidi w:val="0"/>
+        <w:jc w:val="left"/>
+        <w:rPr>
+          <w:i/>
+          <w:i/>
+          <w:iCs/>
+        </w:rPr>
+      </w:pPr>
+      <w:r>
+        <w:rPr>
+          <w:i/>
+          <w:iCs/>
+        </w:rPr>
+        <w:t xml:space="preserve">Reportez ici vos statistiques d’assemblages. Elles se trouvent dans le fichier log du logiciel et également dans le log de slurm </w:t>
       </w:r>
     </w:p>
     <w:p>
       <w:pPr>
         <w:pStyle w:val="Heading2"/>
-        <w:numPr>
-          <w:ilvl w:val="0"/>
-          <w:numId w:val="0"/>
-        </w:numPr>
-        <w:bidi w:val="0"/>
-        <w:ind w:left="0" w:hanging="0"/>
-        <w:jc w:val="left"/>
-        <w:rPr/>
-      </w:pPr>
-      <w:r>
-        <w:rPr/>
-        <w:t>FastQC</w:t>
-      </w:r>
-    </w:p>
-    <w:p>
-      <w:pPr>
-        <w:pStyle w:val="TextBody"/>
-        <w:bidi w:val="0"/>
-        <w:jc w:val="left"/>
-        <w:rPr/>
-      </w:pPr>
-      <w:r>
-        <w:rPr/>
+        <w:bidi w:val="0"/>
+        <w:jc w:val="left"/>
+        <w:rPr/>
+      </w:pPr>
+      <w:r>
+        <w:rPr/>
+        <w:t>Visualisation</w:t>
+      </w:r>
+    </w:p>
+    <w:p>
+      <w:pPr>
+        <w:pStyle w:val="TextBody"/>
+        <w:bidi w:val="0"/>
+        <w:jc w:val="left"/>
+        <w:rPr>
+          <w:i/>
+          <w:i/>
+          <w:iCs/>
+        </w:rPr>
+      </w:pPr>
+      <w:r>
+        <w:rPr>
+          <w:i/>
+          <w:iCs/>
+        </w:rPr>
+        <w:t>Quel logiciel avez vous utilisé pour la visualisation du graph d’assemblage ?</w:t>
+      </w:r>
+    </w:p>
+    <w:p>
+      <w:pPr>
+        <w:pStyle w:val="TextBody"/>
+        <w:bidi w:val="0"/>
+        <w:jc w:val="left"/>
+        <w:rPr>
+          <w:i/>
+          <w:i/>
+          <w:iCs/>
+        </w:rPr>
+      </w:pPr>
+      <w:r>
+        <w:rPr>
+          <w:i/>
+          <w:iCs/>
+        </w:rPr>
+      </w:r>
+    </w:p>
+    <w:p>
+      <w:pPr>
+        <w:pStyle w:val="TextBody"/>
+        <w:bidi w:val="0"/>
+        <w:jc w:val="left"/>
+        <w:rPr>
+          <w:i/>
+          <w:i/>
+          <w:iCs/>
+        </w:rPr>
+      </w:pPr>
+      <w:r>
+        <w:rPr>
+          <w:i/>
+          <w:iCs/>
+        </w:rPr>
+        <w:t>Et ce un logiciel Open Source ? Justifiez</w:t>
+      </w:r>
+    </w:p>
+    <w:p>
+      <w:pPr>
+        <w:pStyle w:val="TextBody"/>
+        <w:bidi w:val="0"/>
+        <w:jc w:val="left"/>
+        <w:rPr>
+          <w:i/>
+          <w:i/>
+          <w:iCs/>
+        </w:rPr>
+      </w:pPr>
+      <w:r>
+        <w:rPr>
+          <w:i/>
+          <w:iCs/>
+        </w:rPr>
+      </w:r>
+    </w:p>
+    <w:p>
+      <w:pPr>
+        <w:pStyle w:val="TextBody"/>
+        <w:bidi w:val="0"/>
+        <w:jc w:val="left"/>
+        <w:rPr>
+          <w:i/>
+          <w:i/>
+          <w:iCs/>
+        </w:rPr>
+      </w:pPr>
+      <w:r>
+        <w:rPr>
+          <w:i/>
+          <w:iCs/>
+        </w:rPr>
+        <w:t xml:space="preserve">Copiez-collez ici la référence </w:t>
+      </w:r>
+      <w:r>
+        <w:rPr>
+          <w:i/>
+          <w:iCs/>
+        </w:rPr>
+        <w:t>appropriée</w:t>
+      </w:r>
+      <w:r>
+        <w:rPr>
+          <w:i/>
+          <w:iCs/>
+        </w:rPr>
+        <w:t xml:space="preserve"> pour citer </w:t>
+      </w:r>
+      <w:r>
+        <w:rPr>
+          <w:i/>
+          <w:iCs/>
+        </w:rPr>
+        <w:t>ce logiciel</w:t>
+      </w:r>
+      <w:r>
+        <w:rPr>
+          <w:i/>
+          <w:iCs/>
+        </w:rPr>
+        <w:t xml:space="preserve"> dans un article :</w:t>
+      </w:r>
+    </w:p>
+    <w:p>
+      <w:pPr>
+        <w:pStyle w:val="TextBody"/>
+        <w:bidi w:val="0"/>
+        <w:jc w:val="left"/>
+        <w:rPr>
+          <w:i/>
+          <w:i/>
+          <w:iCs/>
+        </w:rPr>
+      </w:pPr>
+      <w:r>
+        <w:rPr>
+          <w:i/>
+          <w:iCs/>
+        </w:rPr>
+      </w:r>
+    </w:p>
+    <w:p>
+      <w:pPr>
+        <w:pStyle w:val="TextBody"/>
+        <w:bidi w:val="0"/>
+        <w:jc w:val="left"/>
+        <w:rPr>
+          <w:i/>
+          <w:i/>
+          <w:iCs/>
+        </w:rPr>
+      </w:pPr>
+      <w:r>
+        <w:rPr>
+          <w:i/>
+          <w:iCs/>
+        </w:rPr>
+        <w:t>Quels critères vont ont orienté dans le choix votre sous-graph d’assemblage ?</w:t>
       </w:r>
     </w:p>
     <w:p>
@@ -77,18 +629,31 @@
       </w:pPr>
       <w:r>
         <w:rPr/>
-        <w:t>Assemblage</w:t>
-      </w:r>
-    </w:p>
-    <w:p>
-      <w:pPr>
-        <w:pStyle w:val="TextBody"/>
-        <w:bidi w:val="0"/>
-        <w:jc w:val="left"/>
-        <w:rPr/>
-      </w:pPr>
-      <w:r>
-        <w:rPr/>
+        <w:t>Identification</w:t>
+      </w:r>
+    </w:p>
+    <w:p>
+      <w:pPr>
+        <w:pStyle w:val="TextBody"/>
+        <w:bidi w:val="0"/>
+        <w:jc w:val="left"/>
+        <w:rPr/>
+      </w:pPr>
+      <w:r>
+        <w:rPr/>
+        <w:t xml:space="preserve">Quel fasta avez vous utilisé, pourquoi ? </w:t>
+      </w:r>
+    </w:p>
+    <w:p>
+      <w:pPr>
+        <w:pStyle w:val="TextBody"/>
+        <w:bidi w:val="0"/>
+        <w:jc w:val="left"/>
+        <w:rPr/>
+      </w:pPr>
+      <w:r>
+        <w:rPr/>
+        <w:t>Collez une capture d’écran du graph d’assemblage mettant en évidence votre MAG</w:t>
       </w:r>
     </w:p>
     <w:p>
@@ -100,31 +665,43 @@
       </w:pPr>
       <w:r>
         <w:rPr/>
-        <w:t>Identification</w:t>
-      </w:r>
-    </w:p>
-    <w:p>
-      <w:pPr>
-        <w:pStyle w:val="TextBody"/>
-        <w:bidi w:val="0"/>
-        <w:jc w:val="left"/>
-        <w:rPr/>
-      </w:pPr>
-      <w:r>
-        <w:rPr/>
-        <w:t xml:space="preserve">Quel fasta avez vous utilisé, pourquoi ? </w:t>
-      </w:r>
-    </w:p>
-    <w:p>
-      <w:pPr>
-        <w:pStyle w:val="TextBody"/>
-        <w:bidi w:val="0"/>
-        <w:jc w:val="left"/>
-        <w:rPr/>
-      </w:pPr>
-      <w:r>
-        <w:rPr/>
-        <w:t>Collez une capture d’écran du graph d’assemblage mettant en évidence votre MAG</w:t>
+        <w:t xml:space="preserve">Binning Préhistorique </w:t>
+      </w:r>
+    </w:p>
+    <w:p>
+      <w:pPr>
+        <w:pStyle w:val="TextBody"/>
+        <w:bidi w:val="0"/>
+        <w:jc w:val="left"/>
+        <w:rPr/>
+      </w:pPr>
+      <w:r>
+        <w:rPr/>
+        <w:t xml:space="preserve">Comment avez vous choisi votre séquence de départ ? </w:t>
+      </w:r>
+    </w:p>
+    <w:p>
+      <w:pPr>
+        <w:pStyle w:val="TextBody"/>
+        <w:bidi w:val="0"/>
+        <w:jc w:val="left"/>
+        <w:rPr/>
+      </w:pPr>
+      <w:r>
+        <w:rPr/>
+        <w:t>Définissez contiguité</w:t>
+      </w:r>
+    </w:p>
+    <w:p>
+      <w:pPr>
+        <w:pStyle w:val="TextBody"/>
+        <w:bidi w:val="0"/>
+        <w:jc w:val="left"/>
+        <w:rPr/>
+      </w:pPr>
+      <w:r>
+        <w:rPr/>
+        <w:t>Combien de séquences composent votre MAG ? Combien de nucléotides ?</w:t>
       </w:r>
     </w:p>
     <w:p>
@@ -136,43 +713,35 @@
       </w:pPr>
       <w:r>
         <w:rPr/>
-        <w:t xml:space="preserve">Binning Préhistorique </w:t>
-      </w:r>
-    </w:p>
-    <w:p>
-      <w:pPr>
-        <w:pStyle w:val="TextBody"/>
-        <w:bidi w:val="0"/>
-        <w:jc w:val="left"/>
-        <w:rPr/>
-      </w:pPr>
-      <w:r>
-        <w:rPr/>
-        <w:t xml:space="preserve">Comment avez vous choisi votre séquence de départ ? </w:t>
-      </w:r>
-    </w:p>
-    <w:p>
-      <w:pPr>
-        <w:pStyle w:val="TextBody"/>
-        <w:bidi w:val="0"/>
-        <w:jc w:val="left"/>
-        <w:rPr/>
-      </w:pPr>
-      <w:r>
-        <w:rPr/>
-        <w:t>Définissez contiguité</w:t>
-      </w:r>
-    </w:p>
-    <w:p>
-      <w:pPr>
-        <w:pStyle w:val="TextBody"/>
-        <w:bidi w:val="0"/>
-        <w:jc w:val="left"/>
-        <w:rPr/>
-      </w:pPr>
-      <w:r>
-        <w:rPr/>
-        <w:t>Combien de séquences composent votre MAG ? Combien de nucléotides ?</w:t>
+        <w:t xml:space="preserve">Annotation </w:t>
+      </w:r>
+      <w:r>
+        <w:rPr/>
+        <w:t>de votre MAG</w:t>
+      </w:r>
+    </w:p>
+    <w:p>
+      <w:pPr>
+        <w:pStyle w:val="TextBody"/>
+        <w:bidi w:val="0"/>
+        <w:jc w:val="left"/>
+        <w:rPr/>
+      </w:pPr>
+      <w:r>
+        <w:rPr/>
+        <w:t xml:space="preserve">Donnez la commande utilisée pour annoter votre MAG. </w:t>
+      </w:r>
+    </w:p>
+    <w:p>
+      <w:pPr>
+        <w:pStyle w:val="TextBody"/>
+        <w:bidi w:val="0"/>
+        <w:jc w:val="left"/>
+        <w:rPr/>
+      </w:pPr>
+      <w:r>
+        <w:rPr/>
+        <w:t xml:space="preserve">Détaillez les caractéristiques d’annotation : Nombre de CDS, de tRNA, rRNA CRISPR etc. </w:t>
       </w:r>
     </w:p>
     <w:p>
@@ -184,35 +753,31 @@
       </w:pPr>
       <w:r>
         <w:rPr/>
-        <w:t xml:space="preserve">Annotation </w:t>
-      </w:r>
-      <w:r>
-        <w:rPr/>
-        <w:t>de votre MAG</w:t>
-      </w:r>
-    </w:p>
-    <w:p>
-      <w:pPr>
-        <w:pStyle w:val="TextBody"/>
-        <w:bidi w:val="0"/>
-        <w:jc w:val="left"/>
-        <w:rPr/>
-      </w:pPr>
-      <w:r>
-        <w:rPr/>
-        <w:t xml:space="preserve">Donnez la commande utilisée pour annoter votre MAG. </w:t>
-      </w:r>
-    </w:p>
-    <w:p>
-      <w:pPr>
-        <w:pStyle w:val="TextBody"/>
-        <w:bidi w:val="0"/>
-        <w:jc w:val="left"/>
-        <w:rPr/>
-      </w:pPr>
-      <w:r>
-        <w:rPr/>
-        <w:t xml:space="preserve">Détaillez les caractéristiques d’annotation : Nombre de CDS, de tRNA, rRNA CRISPR etc. </w:t>
+        <w:t>Taxonomie de votre MAG</w:t>
+      </w:r>
+    </w:p>
+    <w:p>
+      <w:pPr>
+        <w:pStyle w:val="TextBody"/>
+        <w:bidi w:val="0"/>
+        <w:jc w:val="left"/>
+        <w:rPr/>
+      </w:pPr>
+      <w:r>
+        <w:rPr/>
+        <w:t xml:space="preserve">Détaillez le processus d’attribuytion taxonomique. Discutez de sa précision. Comment auriez vous pu vous y prendre pour que ce soit mieux ? </w:t>
+      </w:r>
+    </w:p>
+    <w:p>
+      <w:pPr>
+        <w:pStyle w:val="TextBody"/>
+        <w:bidi w:val="0"/>
+        <w:jc w:val="left"/>
+        <w:rPr/>
+      </w:pPr>
+      <w:r>
+        <w:rPr/>
+        <w:t xml:space="preserve">Quelle est la taxonomie de votre MAG. </w:t>
       </w:r>
     </w:p>
     <w:p>
@@ -224,31 +789,22 @@
       </w:pPr>
       <w:r>
         <w:rPr/>
-        <w:t>Taxonomie de votre MAG</w:t>
-      </w:r>
-    </w:p>
-    <w:p>
-      <w:pPr>
-        <w:pStyle w:val="TextBody"/>
-        <w:bidi w:val="0"/>
-        <w:jc w:val="left"/>
-        <w:rPr/>
-      </w:pPr>
-      <w:r>
-        <w:rPr/>
-        <w:t xml:space="preserve">Détaillez le processus d’attribuytion taxonomique. Discutez de sa précision. Comment auriez vous pu vous y prendre pour que ce soit mieux ? </w:t>
-      </w:r>
-    </w:p>
-    <w:p>
-      <w:pPr>
-        <w:pStyle w:val="TextBody"/>
-        <w:bidi w:val="0"/>
-        <w:jc w:val="left"/>
-        <w:rPr/>
-      </w:pPr>
-      <w:r>
-        <w:rPr/>
-        <w:t xml:space="preserve">Quelle est la taxonomie de votre MAG. </w:t>
+        <w:t>Anvi’o sur votre MAG</w:t>
+      </w:r>
+    </w:p>
+    <w:p>
+      <w:pPr>
+        <w:pStyle w:val="TextBody"/>
+        <w:bidi w:val="0"/>
+        <w:jc w:val="left"/>
+        <w:rPr/>
+      </w:pPr>
+      <w:r>
+        <w:rPr/>
+        <w:t xml:space="preserve">Votre MAG est il homogène ? </w:t>
+      </w:r>
+      <w:r>
+        <w:br w:type="page"/>
       </w:r>
     </w:p>
     <w:p>
@@ -260,33 +816,6 @@
       </w:pPr>
       <w:r>
         <w:rPr/>
-        <w:t>Anvi’o sur votre MAG</w:t>
-      </w:r>
-    </w:p>
-    <w:p>
-      <w:pPr>
-        <w:pStyle w:val="TextBody"/>
-        <w:bidi w:val="0"/>
-        <w:jc w:val="left"/>
-        <w:rPr/>
-      </w:pPr>
-      <w:r>
-        <w:rPr/>
-        <w:t xml:space="preserve">Votre MAG est il homogène ? </w:t>
-      </w:r>
-      <w:r>
-        <w:br w:type="page"/>
-      </w:r>
-    </w:p>
-    <w:p>
-      <w:pPr>
-        <w:pStyle w:val="Heading1"/>
-        <w:bidi w:val="0"/>
-        <w:jc w:val="left"/>
-        <w:rPr/>
-      </w:pPr>
-      <w:r>
-        <w:rPr/>
         <w:t>Exercice : Pseudo-Métagénomique</w:t>
       </w:r>
     </w:p>
@@ -294,6 +823,7 @@
       <w:pPr>
         <w:pStyle w:val="TextBody"/>
         <w:bidi w:val="0"/>
+        <w:spacing w:lineRule="auto" w:line="276" w:before="0" w:after="140"/>
         <w:jc w:val="left"/>
         <w:rPr/>
       </w:pPr>
@@ -306,6 +836,7 @@
       <w:pPr>
         <w:pStyle w:val="TextBody"/>
         <w:bidi w:val="0"/>
+        <w:spacing w:lineRule="auto" w:line="276" w:before="0" w:after="140"/>
         <w:jc w:val="left"/>
         <w:rPr/>
       </w:pPr>
@@ -318,6 +849,7 @@
       <w:pPr>
         <w:pStyle w:val="TextBody"/>
         <w:bidi w:val="0"/>
+        <w:spacing w:lineRule="auto" w:line="276" w:before="0" w:after="140"/>
         <w:jc w:val="left"/>
         <w:rPr/>
       </w:pPr>
@@ -330,6 +862,7 @@
       <w:pPr>
         <w:pStyle w:val="TextBody"/>
         <w:bidi w:val="0"/>
+        <w:spacing w:lineRule="auto" w:line="276" w:before="0" w:after="140"/>
         <w:jc w:val="left"/>
         <w:rPr/>
       </w:pPr>
@@ -342,6 +875,7 @@
       <w:pPr>
         <w:pStyle w:val="TextBody"/>
         <w:bidi w:val="0"/>
+        <w:spacing w:lineRule="auto" w:line="276" w:before="0" w:after="140"/>
         <w:jc w:val="left"/>
         <w:rPr/>
       </w:pPr>
@@ -354,6 +888,7 @@
       <w:pPr>
         <w:pStyle w:val="TextBody"/>
         <w:bidi w:val="0"/>
+        <w:spacing w:lineRule="auto" w:line="276" w:before="0" w:after="140"/>
         <w:jc w:val="left"/>
         <w:rPr/>
       </w:pPr>
@@ -498,6 +1033,7 @@
       <w:pgNumType w:fmt="decimal"/>
       <w:formProt w:val="false"/>
       <w:textDirection w:val="lrTb"/>
+      <w:docGrid w:type="default" w:linePitch="600" w:charSpace="32768"/>
     </w:sectPr>
   </w:body>
 </w:document>
@@ -514,7 +1050,19 @@
     </w:pPr>
     <w:r>
       <w:rPr/>
-      <w:t xml:space="preserve">Noms : </w:t>
+      <w:t xml:space="preserve">Noms </w:t>
+    </w:r>
+    <w:r>
+      <w:rPr/>
+      <w:t xml:space="preserve">du </w:t>
+    </w:r>
+    <w:r>
+      <w:rPr/>
+      <w:t>trinôme</w:t>
+    </w:r>
+    <w:r>
+      <w:rPr/>
+      <w:t xml:space="preserve"> : </w:t>
     </w:r>
   </w:p>
   <w:p>
@@ -540,7 +1088,7 @@
       <w:pStyle w:val="Heading1"/>
       <w:numFmt w:val="none"/>
       <w:suff w:val="nothing"/>
-      <w:lvlText w:val=""/>
+      <w:lvlText w:val="%1"/>
       <w:lvlJc w:val="left"/>
       <w:pPr>
         <w:tabs>
@@ -554,7 +1102,7 @@
       <w:pStyle w:val="Heading2"/>
       <w:numFmt w:val="none"/>
       <w:suff w:val="nothing"/>
-      <w:lvlText w:val=""/>
+      <w:lvlText w:val="%2"/>
       <w:lvlJc w:val="left"/>
       <w:pPr>
         <w:tabs>
@@ -568,7 +1116,7 @@
       <w:pStyle w:val="Heading3"/>
       <w:numFmt w:val="none"/>
       <w:suff w:val="nothing"/>
-      <w:lvlText w:val=""/>
+      <w:lvlText w:val="%3"/>
       <w:lvlJc w:val="left"/>
       <w:pPr>
         <w:tabs>
@@ -581,7 +1129,7 @@
       <w:start w:val="1"/>
       <w:numFmt w:val="none"/>
       <w:suff w:val="nothing"/>
-      <w:lvlText w:val=""/>
+      <w:lvlText w:val="%4"/>
       <w:lvlJc w:val="left"/>
       <w:pPr>
         <w:tabs>
@@ -594,7 +1142,7 @@
       <w:start w:val="1"/>
       <w:numFmt w:val="none"/>
       <w:suff w:val="nothing"/>
-      <w:lvlText w:val=""/>
+      <w:lvlText w:val="%5"/>
       <w:lvlJc w:val="left"/>
       <w:pPr>
         <w:tabs>
@@ -607,7 +1155,7 @@
       <w:start w:val="1"/>
       <w:numFmt w:val="none"/>
       <w:suff w:val="nothing"/>
-      <w:lvlText w:val=""/>
+      <w:lvlText w:val="%6"/>
       <w:lvlJc w:val="left"/>
       <w:pPr>
         <w:tabs>
@@ -620,7 +1168,7 @@
       <w:start w:val="1"/>
       <w:numFmt w:val="none"/>
       <w:suff w:val="nothing"/>
-      <w:lvlText w:val=""/>
+      <w:lvlText w:val="%7"/>
       <w:lvlJc w:val="left"/>
       <w:pPr>
         <w:tabs>
@@ -633,7 +1181,7 @@
       <w:start w:val="1"/>
       <w:numFmt w:val="none"/>
       <w:suff w:val="nothing"/>
-      <w:lvlText w:val=""/>
+      <w:lvlText w:val="%8"/>
       <w:lvlJc w:val="left"/>
       <w:pPr>
         <w:tabs>
@@ -646,7 +1194,7 @@
       <w:start w:val="1"/>
       <w:numFmt w:val="none"/>
       <w:suff w:val="nothing"/>
-      <w:lvlText w:val=""/>
+      <w:lvlText w:val="%9"/>
       <w:lvlJc w:val="left"/>
       <w:pPr>
         <w:tabs>
@@ -686,6 +1234,9 @@
     <w:qFormat/>
     <w:pPr>
       <w:widowControl/>
+      <w:kinsoku w:val="true"/>
+      <w:overflowPunct w:val="true"/>
+      <w:autoSpaceDE w:val="true"/>
       <w:bidi w:val="0"/>
     </w:pPr>
     <w:rPr>

</xml_diff>